<commit_message>
Update Ticket.docx values and add PowerShell script execution from Outlook
</commit_message>
<xml_diff>
--- a/input-output/Ticket.docx
+++ b/input-output/Ticket.docx
@@ -63,7 +63,7 @@
                                 <w:sz w:val="34"/>
                                 <w:lang w:val="en-US"/>
                               </w:rPr>
-                              <w:t>ComasS</w:t>
+                              <w:t>valor3</w:t>
                             </w:r>
                           </w:p>
                         </w:txbxContent>
@@ -104,7 +104,7 @@
                           <w:sz w:val="34"/>
                           <w:lang w:val="en-US"/>
                         </w:rPr>
-                        <w:t>ComasS</w:t>
+                        <w:t>valor3</w:t>
                       </w:r>
                     </w:p>
                   </w:txbxContent>
@@ -365,7 +365,7 @@
                                 <w:sz w:val="34"/>
                                 <w:lang w:val="en-US"/>
                               </w:rPr>
-                              <w:t>LOOP QUIET 2 PURPLES</w:t>
+                              <w:t>valor1</w:t>
                             </w:r>
                           </w:p>
                         </w:txbxContent>
@@ -403,7 +403,7 @@
                           <w:sz w:val="34"/>
                           <w:lang w:val="en-US"/>
                         </w:rPr>
-                        <w:t>LOOP QUIET 2 PURPLES</w:t>
+                        <w:t>valor1</w:t>
                       </w:r>
                     </w:p>
                   </w:txbxContent>
@@ -482,7 +482,7 @@
                                 <w:sz w:val="28"/>
                                 <w:lang w:val="en-US"/>
                               </w:rPr>
-                              <w:t>Doris MoraleSSSSSs</w:t>
+                              <w:t>valor2</w:t>
                             </w:r>
                           </w:p>
                         </w:txbxContent>
@@ -527,7 +527,7 @@
                           <w:sz w:val="28"/>
                           <w:lang w:val="en-US"/>
                         </w:rPr>
-                        <w:t>Doris MoraleSSSSSs</w:t>
+                        <w:t>valor2</w:t>
                       </w:r>
                     </w:p>
                   </w:txbxContent>

</xml_diff>